<commit_message>
update how-to of frist version video capturing and streaming
</commit_message>
<xml_diff>
--- a/how-to-capture-video-and-streaming.docx
+++ b/how-to-capture-video-and-streaming.docx
@@ -20,53 +20,62 @@
           <w:sz w:val="32"/>
           <w:szCs w:val="32"/>
         </w:rPr>
-        <w:t xml:space="preserve">How to capture video using v4l2 </w:t>
-      </w:r>
-      <w:r>
-        <w:rPr>
-          <w:b/>
-          <w:bCs/>
-          <w:sz w:val="32"/>
-          <w:szCs w:val="32"/>
-        </w:rPr>
-        <w:t>and streaming video using ffmpeg</w:t>
-      </w:r>
-    </w:p>
-    <w:p>
-      <w:pPr>
-        <w:pStyle w:val="Normal"/>
-        <w:rPr/>
-      </w:pPr>
-      <w:r>
-        <w:rPr/>
-      </w:r>
-    </w:p>
-    <w:p>
-      <w:pPr>
-        <w:pStyle w:val="Normal"/>
-        <w:rPr/>
-      </w:pPr>
-      <w:r>
-        <w:rPr/>
-        <w:t xml:space="preserve">method adapted from boneCV: </w:t>
-      </w:r>
-    </w:p>
-    <w:p>
-      <w:pPr>
-        <w:pStyle w:val="Normal"/>
-        <w:rPr/>
-      </w:pPr>
-      <w:r>
-        <w:rPr/>
-        <w:t>boneCV: https://github.com/derekmolloy/boneCV</w:t>
-      </w:r>
-    </w:p>
-    <w:p>
-      <w:pPr>
-        <w:pStyle w:val="Normal"/>
-        <w:rPr/>
-      </w:pPr>
+        <w:t>How to capture video using v4l2 and streaming video using ffmpeg</w:t>
+      </w:r>
+    </w:p>
+    <w:p>
+      <w:pPr>
+        <w:pStyle w:val="Normal"/>
+        <w:rPr/>
+      </w:pPr>
+      <w:r>
+        <w:rPr/>
+      </w:r>
+    </w:p>
+    <w:p>
+      <w:pPr>
+        <w:pStyle w:val="Normal"/>
+        <w:rPr/>
+      </w:pPr>
+      <w:r>
+        <w:rPr/>
+        <w:t>Reference:</w:t>
+      </w:r>
+    </w:p>
+    <w:p>
+      <w:pPr>
+        <w:pStyle w:val="Normal"/>
+        <w:rPr/>
+      </w:pPr>
+      <w:r>
+        <w:rPr/>
+        <w:t xml:space="preserve">Method adapted from boneCV: </w:t>
+      </w:r>
+    </w:p>
+    <w:p>
+      <w:pPr>
+        <w:pStyle w:val="Normal"/>
+        <w:rPr/>
+      </w:pPr>
+      <w:r>
+        <w:rPr/>
+        <w:t xml:space="preserve">boneCV: </w:t>
+      </w:r>
       <w:hyperlink r:id="rId2">
+        <w:r>
+          <w:rPr>
+            <w:rStyle w:val="InternetLink"/>
+          </w:rPr>
+          <w:t>https://github.com/derekmolloy/boneCV</w:t>
+        </w:r>
+      </w:hyperlink>
+    </w:p>
+    <w:p>
+      <w:pPr>
+        <w:pStyle w:val="Normal"/>
+        <w:rPr/>
+      </w:pPr>
+      <w:hyperlink r:id="rId3">
         <w:r>
           <w:rPr>
             <w:rStyle w:val="InternetLink"/>
@@ -80,7 +89,7 @@
         <w:pStyle w:val="Normal"/>
         <w:rPr/>
       </w:pPr>
-      <w:hyperlink r:id="rId3">
+      <w:hyperlink r:id="rId4">
         <w:r>
           <w:rPr>
             <w:rStyle w:val="InternetLink"/>
@@ -105,46 +114,68 @@
       </w:pPr>
       <w:r>
         <w:rPr/>
-        <w:t xml:space="preserve">useful previous </w:t>
-      </w:r>
-      <w:r>
-        <w:rPr/>
-        <w:t>cmpt</w:t>
-      </w:r>
-      <w:r>
-        <w:rPr/>
-        <w:t>433 how-to guides:</w:t>
-      </w:r>
-    </w:p>
-    <w:p>
-      <w:pPr>
-        <w:pStyle w:val="Normal"/>
-        <w:rPr/>
-      </w:pPr>
-      <w:r>
-        <w:rPr/>
-        <w:t>http://www.cs.sfu.ca/CourseCentral/433/bfraser/other/2015-student-howtos/RecordingWebcamVideos.pdf</w:t>
-      </w:r>
-    </w:p>
-    <w:p>
-      <w:pPr>
-        <w:pStyle w:val="Normal"/>
-        <w:rPr/>
-      </w:pPr>
-      <w:r>
-        <w:rPr/>
-        <w:t>http://www.cs.sfu.ca/CourseCentral/433/bfraser/other/2014-student-howtos/WebCam.pdf</w:t>
-      </w:r>
-    </w:p>
-    <w:p>
-      <w:pPr>
-        <w:pStyle w:val="Normal"/>
-        <w:rPr/>
-      </w:pPr>
-      <w:r>
-        <w:rPr/>
-        <w:t>http://www.cs.sfu.ca/CourseCentral/433/bfraser/other/2016-student-howtos/WebCamVideoOpenCV.pdf</w:t>
-      </w:r>
+        <w:t>Useful previous cmpt433 how-to guides:</w:t>
+      </w:r>
+    </w:p>
+    <w:p>
+      <w:pPr>
+        <w:pStyle w:val="Normal"/>
+        <w:rPr/>
+      </w:pPr>
+      <w:r>
+        <w:rPr/>
+        <w:t xml:space="preserve">1. </w:t>
+      </w:r>
+      <w:hyperlink r:id="rId5">
+        <w:r>
+          <w:rPr>
+            <w:rStyle w:val="InternetLink"/>
+          </w:rPr>
+          <w:t>http://www.cs.sfu.ca/CourseCentral/433/bfraser/other/2015-student-howtos/RecordingWebcamVideos.pdf</w:t>
+        </w:r>
+      </w:hyperlink>
+    </w:p>
+    <w:p>
+      <w:pPr>
+        <w:pStyle w:val="Normal"/>
+        <w:rPr/>
+      </w:pPr>
+      <w:r>
+        <w:rPr/>
+        <w:t xml:space="preserve">2. </w:t>
+      </w:r>
+      <w:hyperlink r:id="rId6">
+        <w:r>
+          <w:rPr>
+            <w:rStyle w:val="InternetLink"/>
+          </w:rPr>
+          <w:t>http://www.cs.sfu.ca/CourseCentral/433/bfraser/other/2014-student-howtos/WebCam.pdf</w:t>
+        </w:r>
+      </w:hyperlink>
+    </w:p>
+    <w:p>
+      <w:pPr>
+        <w:pStyle w:val="Normal"/>
+        <w:rPr/>
+      </w:pPr>
+      <w:bookmarkStart w:id="0" w:name="_GoBack"/>
+      <w:bookmarkEnd w:id="0"/>
+      <w:r>
+        <w:rPr/>
+        <w:t>3.</w:t>
+      </w:r>
+      <w:r>
+        <w:rPr/>
+        <w:t xml:space="preserve"> </w:t>
+      </w:r>
+      <w:hyperlink r:id="rId7">
+        <w:r>
+          <w:rPr>
+            <w:rStyle w:val="InternetLink"/>
+          </w:rPr>
+          <w:t>http://www.cs.sfu.ca/CourseCentral/433/bfraser/other/2016-student-howtos/WebCamVideoOpenCV.pdf</w:t>
+        </w:r>
+      </w:hyperlink>
     </w:p>
     <w:p>
       <w:pPr>
@@ -203,11 +234,7 @@
       </w:pPr>
       <w:r>
         <w:rPr/>
-        <w:t xml:space="preserve">1. BBG comes with v4l2, </w:t>
-      </w:r>
-      <w:r>
-        <w:rPr/>
-        <w:t>to check</w:t>
+        <w:t>1. BBG comes with v4l2, to check</w:t>
       </w:r>
     </w:p>
     <w:p>
@@ -977,23 +1004,7 @@
       </w:pPr>
       <w:r>
         <w:rPr/>
-        <w:t>First, we need to a</w:t>
-      </w:r>
-      <w:r>
-        <w:rPr/>
-        <w:t xml:space="preserve">dd backports to </w:t>
-      </w:r>
-      <w:r>
-        <w:rPr/>
-        <w:t>our</w:t>
-      </w:r>
-      <w:r>
-        <w:rPr/>
-        <w:t xml:space="preserve"> sources.list </w:t>
-      </w:r>
-      <w:r>
-        <w:rPr/>
-        <w:t>because we are running debian 8.4 on BBG</w:t>
+        <w:t>First, we need to add backports to our sources.list because we are running debian 8.4 on BBG</w:t>
       </w:r>
     </w:p>
     <w:p>
@@ -1115,13 +1126,7 @@
         <w:rPr>
           <w:rStyle w:val="SourceText"/>
         </w:rPr>
-        <w:t xml:space="preserve">$ </w:t>
-      </w:r>
-      <w:r>
-        <w:rPr>
-          <w:rStyle w:val="SourceText"/>
-        </w:rPr>
-        <w:t>sudo apt install vlc</w:t>
+        <w:t>$ sudo apt install vlc</w:t>
       </w:r>
     </w:p>
     <w:p>
@@ -1180,15 +1185,72 @@
       </w:pPr>
       <w:r>
         <w:rPr/>
-        <w:t>on host, open VLC, Med</w:t>
-      </w:r>
-      <w:r>
-        <w:rPr/>
-        <w:t>i</w:t>
-      </w:r>
-      <w:r>
-        <w:rPr/>
-        <w:t>a-&gt;open Network Stream-&gt; Network-&gt; Network Protocol-&gt;Please enter a network URL:</w:t>
+        <w:t>Streaming is successful if the terminal output is like the following</w:t>
+      </w:r>
+    </w:p>
+    <w:p>
+      <w:pPr>
+        <w:pStyle w:val="Normal"/>
+        <w:rPr/>
+      </w:pPr>
+      <w:r>
+        <w:rPr/>
+        <w:drawing>
+          <wp:inline distT="0" distB="0" distL="0" distR="0">
+            <wp:extent cx="6324600" cy="3951605"/>
+            <wp:effectExtent l="0" t="0" r="0" b="0"/>
+            <wp:docPr id="1" name="Picture 1" descr="Macintosh HD:Users:bella:Desktop:VirtualBox_ubuntu-16.04.3_20_10_2017_00_42_28.png"/>
+            <wp:cNvGraphicFramePr>
+              <a:graphicFrameLocks xmlns:a="http://schemas.openxmlformats.org/drawingml/2006/main" noChangeAspect="1"/>
+            </wp:cNvGraphicFramePr>
+            <a:graphic xmlns:a="http://schemas.openxmlformats.org/drawingml/2006/main">
+              <a:graphicData uri="http://schemas.openxmlformats.org/drawingml/2006/picture">
+                <pic:pic xmlns:pic="http://schemas.openxmlformats.org/drawingml/2006/picture">
+                  <pic:nvPicPr>
+                    <pic:cNvPr id="1" name="Picture 1" descr="Macintosh HD:Users:bella:Desktop:VirtualBox_ubuntu-16.04.3_20_10_2017_00_42_28.png"/>
+                    <pic:cNvPicPr>
+                      <a:picLocks noChangeAspect="1" noChangeArrowheads="1"/>
+                    </pic:cNvPicPr>
+                  </pic:nvPicPr>
+                  <pic:blipFill>
+                    <a:blip r:embed="rId8"/>
+                    <a:stretch>
+                      <a:fillRect/>
+                    </a:stretch>
+                  </pic:blipFill>
+                  <pic:spPr bwMode="auto">
+                    <a:xfrm>
+                      <a:off x="0" y="0"/>
+                      <a:ext cx="6324600" cy="3951605"/>
+                    </a:xfrm>
+                    <a:prstGeom prst="rect">
+                      <a:avLst/>
+                    </a:prstGeom>
+                  </pic:spPr>
+                </pic:pic>
+              </a:graphicData>
+            </a:graphic>
+          </wp:inline>
+        </w:drawing>
+      </w:r>
+    </w:p>
+    <w:p>
+      <w:pPr>
+        <w:pStyle w:val="Normal"/>
+        <w:rPr/>
+      </w:pPr>
+      <w:r>
+        <w:rPr/>
+      </w:r>
+    </w:p>
+    <w:p>
+      <w:pPr>
+        <w:pStyle w:val="Normal"/>
+        <w:rPr/>
+      </w:pPr>
+      <w:r>
+        <w:rPr/>
+        <w:t>on host, open VLC, Media-&gt;open Network Stream-&gt; Network-&gt; Network Protocol-&gt;Please enter a network URL:</w:t>
       </w:r>
     </w:p>
     <w:p>
@@ -1236,24 +1298,43 @@
       </w:pPr>
       <w:r>
         <w:rPr/>
-      </w:r>
-    </w:p>
-    <w:p>
-      <w:pPr>
-        <w:pStyle w:val="Normal"/>
-        <w:rPr/>
-      </w:pPr>
-      <w:r>
-        <w:rPr/>
-      </w:r>
-    </w:p>
-    <w:p>
-      <w:pPr>
-        <w:pStyle w:val="Normal"/>
-        <w:rPr/>
-      </w:pPr>
-      <w:r>
-        <w:rPr/>
+        <w:drawing>
+          <wp:inline distT="0" distB="0" distL="0" distR="0">
+            <wp:extent cx="6324600" cy="3949700"/>
+            <wp:effectExtent l="0" t="0" r="0" b="0"/>
+            <wp:docPr id="2" name="Image1" descr="Macintosh HD:Users:bella:Desktop:VirtualBox_ubuntu-16.04.3_20_10_2017_00_26_20.png"/>
+            <wp:cNvGraphicFramePr>
+              <a:graphicFrameLocks xmlns:a="http://schemas.openxmlformats.org/drawingml/2006/main" noChangeAspect="1"/>
+            </wp:cNvGraphicFramePr>
+            <a:graphic xmlns:a="http://schemas.openxmlformats.org/drawingml/2006/main">
+              <a:graphicData uri="http://schemas.openxmlformats.org/drawingml/2006/picture">
+                <pic:pic xmlns:pic="http://schemas.openxmlformats.org/drawingml/2006/picture">
+                  <pic:nvPicPr>
+                    <pic:cNvPr id="2" name="Image1" descr="Macintosh HD:Users:bella:Desktop:VirtualBox_ubuntu-16.04.3_20_10_2017_00_26_20.png"/>
+                    <pic:cNvPicPr>
+                      <a:picLocks noChangeAspect="1" noChangeArrowheads="1"/>
+                    </pic:cNvPicPr>
+                  </pic:nvPicPr>
+                  <pic:blipFill>
+                    <a:blip r:embed="rId9"/>
+                    <a:stretch>
+                      <a:fillRect/>
+                    </a:stretch>
+                  </pic:blipFill>
+                  <pic:spPr bwMode="auto">
+                    <a:xfrm>
+                      <a:off x="0" y="0"/>
+                      <a:ext cx="6324600" cy="3949700"/>
+                    </a:xfrm>
+                    <a:prstGeom prst="rect">
+                      <a:avLst/>
+                    </a:prstGeom>
+                  </pic:spPr>
+                </pic:pic>
+              </a:graphicData>
+            </a:graphic>
+          </wp:inline>
+        </w:drawing>
       </w:r>
     </w:p>
     <w:sectPr>
@@ -1283,12 +1364,151 @@
       <w:pPr/>
     </w:pPrDefault>
   </w:docDefaults>
-  <w:style w:type="paragraph" w:styleId="Normal">
+  <w:latentStyles w:defLockedState="0" w:defUIPriority="99" w:defSemiHidden="1" w:defUnhideWhenUsed="1" w:defQFormat="0" w:count="276">
+    <w:lsdException w:name="Normal" w:uiPriority="0" w:semiHidden="0" w:unhideWhenUsed="0" w:qFormat="1"/>
+    <w:lsdException w:name="heading 1" w:uiPriority="9" w:semiHidden="0" w:unhideWhenUsed="0" w:qFormat="1"/>
+    <w:lsdException w:name="heading 2" w:uiPriority="9" w:qFormat="1"/>
+    <w:lsdException w:name="heading 3" w:uiPriority="9" w:qFormat="1"/>
+    <w:lsdException w:name="heading 4" w:uiPriority="9" w:qFormat="1"/>
+    <w:lsdException w:name="heading 5" w:uiPriority="9" w:qFormat="1"/>
+    <w:lsdException w:name="heading 6" w:uiPriority="9" w:qFormat="1"/>
+    <w:lsdException w:name="heading 7" w:uiPriority="9" w:qFormat="1"/>
+    <w:lsdException w:name="heading 8" w:uiPriority="9" w:qFormat="1"/>
+    <w:lsdException w:name="heading 9" w:uiPriority="9" w:qFormat="1"/>
+    <w:lsdException w:name="toc 1" w:uiPriority="39"/>
+    <w:lsdException w:name="toc 2" w:uiPriority="39"/>
+    <w:lsdException w:name="toc 3" w:uiPriority="39"/>
+    <w:lsdException w:name="toc 4" w:uiPriority="39"/>
+    <w:lsdException w:name="toc 5" w:uiPriority="39"/>
+    <w:lsdException w:name="toc 6" w:uiPriority="39"/>
+    <w:lsdException w:name="toc 7" w:uiPriority="39"/>
+    <w:lsdException w:name="toc 8" w:uiPriority="39"/>
+    <w:lsdException w:name="toc 9" w:uiPriority="39"/>
+    <w:lsdException w:name="caption" w:uiPriority="35" w:qFormat="1"/>
+    <w:lsdException w:name="Title" w:uiPriority="10" w:semiHidden="0" w:unhideWhenUsed="0" w:qFormat="1"/>
+    <w:lsdException w:name="Default Paragraph Font" w:uiPriority="1"/>
+    <w:lsdException w:name="Subtitle" w:uiPriority="11" w:semiHidden="0" w:unhideWhenUsed="0" w:qFormat="1"/>
+    <w:lsdException w:name="Strong" w:uiPriority="22" w:semiHidden="0" w:unhideWhenUsed="0" w:qFormat="1"/>
+    <w:lsdException w:name="Emphasis" w:uiPriority="20" w:semiHidden="0" w:unhideWhenUsed="0" w:qFormat="1"/>
+    <w:lsdException w:name="Table Grid" w:uiPriority="59" w:semiHidden="0" w:unhideWhenUsed="0"/>
+    <w:lsdException w:name="Placeholder Text" w:unhideWhenUsed="0"/>
+    <w:lsdException w:name="No Spacing" w:uiPriority="1" w:semiHidden="0" w:unhideWhenUsed="0" w:qFormat="1"/>
+    <w:lsdException w:name="Light Shading" w:uiPriority="60" w:semiHidden="0" w:unhideWhenUsed="0"/>
+    <w:lsdException w:name="Light List" w:uiPriority="61" w:semiHidden="0" w:unhideWhenUsed="0"/>
+    <w:lsdException w:name="Light Grid" w:uiPriority="62" w:semiHidden="0" w:unhideWhenUsed="0"/>
+    <w:lsdException w:name="Medium Shading 1" w:uiPriority="63" w:semiHidden="0" w:unhideWhenUsed="0"/>
+    <w:lsdException w:name="Medium Shading 2" w:uiPriority="64" w:semiHidden="0" w:unhideWhenUsed="0"/>
+    <w:lsdException w:name="Medium List 1" w:uiPriority="65" w:semiHidden="0" w:unhideWhenUsed="0"/>
+    <w:lsdException w:name="Medium List 2" w:uiPriority="66" w:semiHidden="0" w:unhideWhenUsed="0"/>
+    <w:lsdException w:name="Medium Grid 1" w:uiPriority="67" w:semiHidden="0" w:unhideWhenUsed="0"/>
+    <w:lsdException w:name="Medium Grid 2" w:uiPriority="68" w:semiHidden="0" w:unhideWhenUsed="0"/>
+    <w:lsdException w:name="Medium Grid 3" w:uiPriority="69" w:semiHidden="0" w:unhideWhenUsed="0"/>
+    <w:lsdException w:name="Dark List" w:uiPriority="70" w:semiHidden="0" w:unhideWhenUsed="0"/>
+    <w:lsdException w:name="Colorful Shading" w:uiPriority="71" w:semiHidden="0" w:unhideWhenUsed="0"/>
+    <w:lsdException w:name="Colorful List" w:uiPriority="72" w:semiHidden="0" w:unhideWhenUsed="0"/>
+    <w:lsdException w:name="Colorful Grid" w:uiPriority="73" w:semiHidden="0" w:unhideWhenUsed="0"/>
+    <w:lsdException w:name="Light Shading Accent 1" w:uiPriority="60" w:semiHidden="0" w:unhideWhenUsed="0"/>
+    <w:lsdException w:name="Light List Accent 1" w:uiPriority="61" w:semiHidden="0" w:unhideWhenUsed="0"/>
+    <w:lsdException w:name="Light Grid Accent 1" w:uiPriority="62" w:semiHidden="0" w:unhideWhenUsed="0"/>
+    <w:lsdException w:name="Medium Shading 1 Accent 1" w:uiPriority="63" w:semiHidden="0" w:unhideWhenUsed="0"/>
+    <w:lsdException w:name="Medium Shading 2 Accent 1" w:uiPriority="64" w:semiHidden="0" w:unhideWhenUsed="0"/>
+    <w:lsdException w:name="Medium List 1 Accent 1" w:uiPriority="65" w:semiHidden="0" w:unhideWhenUsed="0"/>
+    <w:lsdException w:name="Revision" w:unhideWhenUsed="0"/>
+    <w:lsdException w:name="List Paragraph" w:uiPriority="34" w:semiHidden="0" w:unhideWhenUsed="0" w:qFormat="1"/>
+    <w:lsdException w:name="Quote" w:uiPriority="29" w:semiHidden="0" w:unhideWhenUsed="0" w:qFormat="1"/>
+    <w:lsdException w:name="Intense Quote" w:uiPriority="30" w:semiHidden="0" w:unhideWhenUsed="0" w:qFormat="1"/>
+    <w:lsdException w:name="Medium List 2 Accent 1" w:uiPriority="66" w:semiHidden="0" w:unhideWhenUsed="0"/>
+    <w:lsdException w:name="Medium Grid 1 Accent 1" w:uiPriority="67" w:semiHidden="0" w:unhideWhenUsed="0"/>
+    <w:lsdException w:name="Medium Grid 2 Accent 1" w:uiPriority="68" w:semiHidden="0" w:unhideWhenUsed="0"/>
+    <w:lsdException w:name="Medium Grid 3 Accent 1" w:uiPriority="69" w:semiHidden="0" w:unhideWhenUsed="0"/>
+    <w:lsdException w:name="Dark List Accent 1" w:uiPriority="70" w:semiHidden="0" w:unhideWhenUsed="0"/>
+    <w:lsdException w:name="Colorful Shading Accent 1" w:uiPriority="71" w:semiHidden="0" w:unhideWhenUsed="0"/>
+    <w:lsdException w:name="Colorful List Accent 1" w:uiPriority="72" w:semiHidden="0" w:unhideWhenUsed="0"/>
+    <w:lsdException w:name="Colorful Grid Accent 1" w:uiPriority="73" w:semiHidden="0" w:unhideWhenUsed="0"/>
+    <w:lsdException w:name="Light Shading Accent 2" w:uiPriority="60" w:semiHidden="0" w:unhideWhenUsed="0"/>
+    <w:lsdException w:name="Light List Accent 2" w:uiPriority="61" w:semiHidden="0" w:unhideWhenUsed="0"/>
+    <w:lsdException w:name="Light Grid Accent 2" w:uiPriority="62" w:semiHidden="0" w:unhideWhenUsed="0"/>
+    <w:lsdException w:name="Medium Shading 1 Accent 2" w:uiPriority="63" w:semiHidden="0" w:unhideWhenUsed="0"/>
+    <w:lsdException w:name="Medium Shading 2 Accent 2" w:uiPriority="64" w:semiHidden="0" w:unhideWhenUsed="0"/>
+    <w:lsdException w:name="Medium List 1 Accent 2" w:uiPriority="65" w:semiHidden="0" w:unhideWhenUsed="0"/>
+    <w:lsdException w:name="Medium List 2 Accent 2" w:uiPriority="66" w:semiHidden="0" w:unhideWhenUsed="0"/>
+    <w:lsdException w:name="Medium Grid 1 Accent 2" w:uiPriority="67" w:semiHidden="0" w:unhideWhenUsed="0"/>
+    <w:lsdException w:name="Medium Grid 2 Accent 2" w:uiPriority="68" w:semiHidden="0" w:unhideWhenUsed="0"/>
+    <w:lsdException w:name="Medium Grid 3 Accent 2" w:uiPriority="69" w:semiHidden="0" w:unhideWhenUsed="0"/>
+    <w:lsdException w:name="Dark List Accent 2" w:uiPriority="70" w:semiHidden="0" w:unhideWhenUsed="0"/>
+    <w:lsdException w:name="Colorful Shading Accent 2" w:uiPriority="71" w:semiHidden="0" w:unhideWhenUsed="0"/>
+    <w:lsdException w:name="Colorful List Accent 2" w:uiPriority="72" w:semiHidden="0" w:unhideWhenUsed="0"/>
+    <w:lsdException w:name="Colorful Grid Accent 2" w:uiPriority="73" w:semiHidden="0" w:unhideWhenUsed="0"/>
+    <w:lsdException w:name="Light Shading Accent 3" w:uiPriority="60" w:semiHidden="0" w:unhideWhenUsed="0"/>
+    <w:lsdException w:name="Light List Accent 3" w:uiPriority="61" w:semiHidden="0" w:unhideWhenUsed="0"/>
+    <w:lsdException w:name="Light Grid Accent 3" w:uiPriority="62" w:semiHidden="0" w:unhideWhenUsed="0"/>
+    <w:lsdException w:name="Medium Shading 1 Accent 3" w:uiPriority="63" w:semiHidden="0" w:unhideWhenUsed="0"/>
+    <w:lsdException w:name="Medium Shading 2 Accent 3" w:uiPriority="64" w:semiHidden="0" w:unhideWhenUsed="0"/>
+    <w:lsdException w:name="Medium List 1 Accent 3" w:uiPriority="65" w:semiHidden="0" w:unhideWhenUsed="0"/>
+    <w:lsdException w:name="Medium List 2 Accent 3" w:uiPriority="66" w:semiHidden="0" w:unhideWhenUsed="0"/>
+    <w:lsdException w:name="Medium Grid 1 Accent 3" w:uiPriority="67" w:semiHidden="0" w:unhideWhenUsed="0"/>
+    <w:lsdException w:name="Medium Grid 2 Accent 3" w:uiPriority="68" w:semiHidden="0" w:unhideWhenUsed="0"/>
+    <w:lsdException w:name="Medium Grid 3 Accent 3" w:uiPriority="69" w:semiHidden="0" w:unhideWhenUsed="0"/>
+    <w:lsdException w:name="Dark List Accent 3" w:uiPriority="70" w:semiHidden="0" w:unhideWhenUsed="0"/>
+    <w:lsdException w:name="Colorful Shading Accent 3" w:uiPriority="71" w:semiHidden="0" w:unhideWhenUsed="0"/>
+    <w:lsdException w:name="Colorful List Accent 3" w:uiPriority="72" w:semiHidden="0" w:unhideWhenUsed="0"/>
+    <w:lsdException w:name="Colorful Grid Accent 3" w:uiPriority="73" w:semiHidden="0" w:unhideWhenUsed="0"/>
+    <w:lsdException w:name="Light Shading Accent 4" w:uiPriority="60" w:semiHidden="0" w:unhideWhenUsed="0"/>
+    <w:lsdException w:name="Light List Accent 4" w:uiPriority="61" w:semiHidden="0" w:unhideWhenUsed="0"/>
+    <w:lsdException w:name="Light Grid Accent 4" w:uiPriority="62" w:semiHidden="0" w:unhideWhenUsed="0"/>
+    <w:lsdException w:name="Medium Shading 1 Accent 4" w:uiPriority="63" w:semiHidden="0" w:unhideWhenUsed="0"/>
+    <w:lsdException w:name="Medium Shading 2 Accent 4" w:uiPriority="64" w:semiHidden="0" w:unhideWhenUsed="0"/>
+    <w:lsdException w:name="Medium List 1 Accent 4" w:uiPriority="65" w:semiHidden="0" w:unhideWhenUsed="0"/>
+    <w:lsdException w:name="Medium List 2 Accent 4" w:uiPriority="66" w:semiHidden="0" w:unhideWhenUsed="0"/>
+    <w:lsdException w:name="Medium Grid 1 Accent 4" w:uiPriority="67" w:semiHidden="0" w:unhideWhenUsed="0"/>
+    <w:lsdException w:name="Medium Grid 2 Accent 4" w:uiPriority="68" w:semiHidden="0" w:unhideWhenUsed="0"/>
+    <w:lsdException w:name="Medium Grid 3 Accent 4" w:uiPriority="69" w:semiHidden="0" w:unhideWhenUsed="0"/>
+    <w:lsdException w:name="Dark List Accent 4" w:uiPriority="70" w:semiHidden="0" w:unhideWhenUsed="0"/>
+    <w:lsdException w:name="Colorful Shading Accent 4" w:uiPriority="71" w:semiHidden="0" w:unhideWhenUsed="0"/>
+    <w:lsdException w:name="Colorful List Accent 4" w:uiPriority="72" w:semiHidden="0" w:unhideWhenUsed="0"/>
+    <w:lsdException w:name="Colorful Grid Accent 4" w:uiPriority="73" w:semiHidden="0" w:unhideWhenUsed="0"/>
+    <w:lsdException w:name="Light Shading Accent 5" w:uiPriority="60" w:semiHidden="0" w:unhideWhenUsed="0"/>
+    <w:lsdException w:name="Light List Accent 5" w:uiPriority="61" w:semiHidden="0" w:unhideWhenUsed="0"/>
+    <w:lsdException w:name="Light Grid Accent 5" w:uiPriority="62" w:semiHidden="0" w:unhideWhenUsed="0"/>
+    <w:lsdException w:name="Medium Shading 1 Accent 5" w:uiPriority="63" w:semiHidden="0" w:unhideWhenUsed="0"/>
+    <w:lsdException w:name="Medium Shading 2 Accent 5" w:uiPriority="64" w:semiHidden="0" w:unhideWhenUsed="0"/>
+    <w:lsdException w:name="Medium List 1 Accent 5" w:uiPriority="65" w:semiHidden="0" w:unhideWhenUsed="0"/>
+    <w:lsdException w:name="Medium List 2 Accent 5" w:uiPriority="66" w:semiHidden="0" w:unhideWhenUsed="0"/>
+    <w:lsdException w:name="Medium Grid 1 Accent 5" w:uiPriority="67" w:semiHidden="0" w:unhideWhenUsed="0"/>
+    <w:lsdException w:name="Medium Grid 2 Accent 5" w:uiPriority="68" w:semiHidden="0" w:unhideWhenUsed="0"/>
+    <w:lsdException w:name="Medium Grid 3 Accent 5" w:uiPriority="69" w:semiHidden="0" w:unhideWhenUsed="0"/>
+    <w:lsdException w:name="Dark List Accent 5" w:uiPriority="70" w:semiHidden="0" w:unhideWhenUsed="0"/>
+    <w:lsdException w:name="Colorful Shading Accent 5" w:uiPriority="71" w:semiHidden="0" w:unhideWhenUsed="0"/>
+    <w:lsdException w:name="Colorful List Accent 5" w:uiPriority="72" w:semiHidden="0" w:unhideWhenUsed="0"/>
+    <w:lsdException w:name="Colorful Grid Accent 5" w:uiPriority="73" w:semiHidden="0" w:unhideWhenUsed="0"/>
+    <w:lsdException w:name="Light Shading Accent 6" w:uiPriority="60" w:semiHidden="0" w:unhideWhenUsed="0"/>
+    <w:lsdException w:name="Light List Accent 6" w:uiPriority="61" w:semiHidden="0" w:unhideWhenUsed="0"/>
+    <w:lsdException w:name="Light Grid Accent 6" w:uiPriority="62" w:semiHidden="0" w:unhideWhenUsed="0"/>
+    <w:lsdException w:name="Medium Shading 1 Accent 6" w:uiPriority="63" w:semiHidden="0" w:unhideWhenUsed="0"/>
+    <w:lsdException w:name="Medium Shading 2 Accent 6" w:uiPriority="64" w:semiHidden="0" w:unhideWhenUsed="0"/>
+    <w:lsdException w:name="Medium List 1 Accent 6" w:uiPriority="65" w:semiHidden="0" w:unhideWhenUsed="0"/>
+    <w:lsdException w:name="Medium List 2 Accent 6" w:uiPriority="66" w:semiHidden="0" w:unhideWhenUsed="0"/>
+    <w:lsdException w:name="Medium Grid 1 Accent 6" w:uiPriority="67" w:semiHidden="0" w:unhideWhenUsed="0"/>
+    <w:lsdException w:name="Medium Grid 2 Accent 6" w:uiPriority="68" w:semiHidden="0" w:unhideWhenUsed="0"/>
+    <w:lsdException w:name="Medium Grid 3 Accent 6" w:uiPriority="69" w:semiHidden="0" w:unhideWhenUsed="0"/>
+    <w:lsdException w:name="Dark List Accent 6" w:uiPriority="70" w:semiHidden="0" w:unhideWhenUsed="0"/>
+    <w:lsdException w:name="Colorful Shading Accent 6" w:uiPriority="71" w:semiHidden="0" w:unhideWhenUsed="0"/>
+    <w:lsdException w:name="Colorful List Accent 6" w:uiPriority="72" w:semiHidden="0" w:unhideWhenUsed="0"/>
+    <w:lsdException w:name="Colorful Grid Accent 6" w:uiPriority="73" w:semiHidden="0" w:unhideWhenUsed="0"/>
+    <w:lsdException w:name="Subtle Emphasis" w:uiPriority="19" w:semiHidden="0" w:unhideWhenUsed="0" w:qFormat="1"/>
+    <w:lsdException w:name="Intense Emphasis" w:uiPriority="21" w:semiHidden="0" w:unhideWhenUsed="0" w:qFormat="1"/>
+    <w:lsdException w:name="Subtle Reference" w:uiPriority="31" w:semiHidden="0" w:unhideWhenUsed="0" w:qFormat="1"/>
+    <w:lsdException w:name="Intense Reference" w:uiPriority="32" w:semiHidden="0" w:unhideWhenUsed="0" w:qFormat="1"/>
+    <w:lsdException w:name="Book Title" w:uiPriority="33" w:semiHidden="0" w:unhideWhenUsed="0" w:qFormat="1"/>
+    <w:lsdException w:name="Bibliography" w:uiPriority="37"/>
+    <w:lsdException w:name="TOC Heading" w:uiPriority="39" w:qFormat="1"/>
+  </w:latentStyles>
+  <w:style w:type="paragraph" w:styleId="Normal" w:default="1">
     <w:name w:val="Normal"/>
     <w:qFormat/>
     <w:pPr>
       <w:widowControl/>
-      <w:overflowPunct w:val="false"/>
+      <w:overflowPunct w:val="true"/>
       <w:bidi w:val="0"/>
       <w:jc w:val="left"/>
     </w:pPr>
@@ -1304,25 +1524,53 @@
     <w:name w:val="Heading 2"/>
     <w:basedOn w:val="Heading"/>
     <w:qFormat/>
-    <w:pPr/>
+    <w:pPr>
+      <w:outlineLvl w:val="1"/>
+    </w:pPr>
+    <w:rPr/>
+  </w:style>
+  <w:style w:type="character" w:styleId="DefaultParagraphFont" w:default="1">
+    <w:name w:val="Default Paragraph Font"/>
+    <w:uiPriority w:val="1"/>
+    <w:semiHidden/>
+    <w:unhideWhenUsed/>
+    <w:qFormat/>
     <w:rPr/>
   </w:style>
   <w:style w:type="character" w:styleId="InternetLink">
     <w:name w:val="Internet Link"/>
+    <w:basedOn w:val="DefaultParagraphFont"/>
+    <w:uiPriority w:val="99"/>
+    <w:unhideWhenUsed/>
+    <w:rsid w:val="00a049f5"/>
     <w:rPr>
-      <w:color w:val="000080"/>
+      <w:color w:val="0000FF" w:themeColor="hyperlink"/>
       <w:u w:val="single"/>
-      <w:lang w:val="zxx" w:eastAsia="zxx" w:bidi="zxx"/>
     </w:rPr>
   </w:style>
-  <w:style w:type="character" w:styleId="SourceText">
+  <w:style w:type="character" w:styleId="SourceText" w:customStyle="1">
     <w:name w:val="Source Text"/>
     <w:qFormat/>
     <w:rPr>
       <w:rFonts w:ascii="Liberation Mono" w:hAnsi="Liberation Mono" w:eastAsia="Nimbus Mono L" w:cs="Liberation Mono"/>
     </w:rPr>
   </w:style>
-  <w:style w:type="paragraph" w:styleId="Heading">
+  <w:style w:type="character" w:styleId="BalloonTextChar" w:customStyle="1">
+    <w:name w:val="Balloon Text Char"/>
+    <w:basedOn w:val="DefaultParagraphFont"/>
+    <w:link w:val="BalloonText"/>
+    <w:uiPriority w:val="99"/>
+    <w:semiHidden/>
+    <w:qFormat/>
+    <w:rsid w:val="00a049f5"/>
+    <w:rPr>
+      <w:rFonts w:ascii="Lucida Grande" w:hAnsi="Lucida Grande" w:cs="Lucida Grande"/>
+      <w:color w:val="00000A"/>
+      <w:sz w:val="18"/>
+      <w:szCs w:val="18"/>
+    </w:rPr>
+  </w:style>
+  <w:style w:type="paragraph" w:styleId="Heading" w:customStyle="1">
     <w:name w:val="Heading"/>
     <w:basedOn w:val="Normal"/>
     <w:next w:val="TextBody"/>
@@ -1332,7 +1580,7 @@
       <w:spacing w:before="240" w:after="120"/>
     </w:pPr>
     <w:rPr>
-      <w:rFonts w:ascii="Liberation Sans" w:hAnsi="Liberation Sans" w:eastAsia="Noto Sans CJK SC Regular" w:cs="FreeSans"/>
+      <w:rFonts w:ascii="Liberation Sans" w:hAnsi="Liberation Sans"/>
       <w:sz w:val="28"/>
       <w:szCs w:val="28"/>
     </w:rPr>
@@ -1349,9 +1597,7 @@
     <w:name w:val="List"/>
     <w:basedOn w:val="TextBody"/>
     <w:pPr/>
-    <w:rPr>
-      <w:rFonts w:cs="FreeSans"/>
-    </w:rPr>
+    <w:rPr/>
   </w:style>
   <w:style w:type="paragraph" w:styleId="Caption">
     <w:name w:val="Caption"/>
@@ -1369,23 +1615,392 @@
       <w:szCs w:val="24"/>
     </w:rPr>
   </w:style>
-  <w:style w:type="paragraph" w:styleId="Index">
+  <w:style w:type="paragraph" w:styleId="Index" w:customStyle="1">
     <w:name w:val="Index"/>
     <w:basedOn w:val="Normal"/>
     <w:qFormat/>
     <w:pPr>
       <w:suppressLineNumbers/>
     </w:pPr>
+    <w:rPr/>
+  </w:style>
+  <w:style w:type="paragraph" w:styleId="Caption1">
+    <w:name w:val="caption"/>
+    <w:basedOn w:val="Normal"/>
+    <w:qFormat/>
+    <w:pPr>
+      <w:suppressLineNumbers/>
+      <w:spacing w:before="120" w:after="120"/>
+    </w:pPr>
     <w:rPr>
-      <w:rFonts w:cs="FreeSans"/>
+      <w:i/>
+      <w:iCs/>
     </w:rPr>
   </w:style>
-  <w:style w:type="paragraph" w:styleId="PreformattedText">
+  <w:style w:type="paragraph" w:styleId="PreformattedText" w:customStyle="1">
     <w:name w:val="Preformatted Text"/>
     <w:basedOn w:val="Normal"/>
     <w:qFormat/>
     <w:pPr/>
     <w:rPr/>
   </w:style>
+  <w:style w:type="paragraph" w:styleId="BalloonText">
+    <w:name w:val="Balloon Text"/>
+    <w:basedOn w:val="Normal"/>
+    <w:link w:val="BalloonTextChar"/>
+    <w:uiPriority w:val="99"/>
+    <w:semiHidden/>
+    <w:unhideWhenUsed/>
+    <w:qFormat/>
+    <w:rsid w:val="00a049f5"/>
+    <w:pPr/>
+    <w:rPr>
+      <w:rFonts w:ascii="Lucida Grande" w:hAnsi="Lucida Grande" w:cs="Lucida Grande"/>
+      <w:sz w:val="18"/>
+      <w:szCs w:val="18"/>
+    </w:rPr>
+  </w:style>
+  <w:style w:type="numbering" w:styleId="NoList" w:default="1">
+    <w:name w:val="No List"/>
+    <w:uiPriority w:val="99"/>
+    <w:semiHidden/>
+    <w:unhideWhenUsed/>
+    <w:qFormat/>
+  </w:style>
+  <w:style w:type="table" w:default="1" w:styleId="TableNormal">
+    <w:name w:val="Normal Table"/>
+    <w:uiPriority w:val="99"/>
+    <w:semiHidden/>
+    <w:unhideWhenUsed/>
+    <w:tblPr>
+      <w:tblInd w:w="0" w:type="dxa"/>
+      <w:tblCellMar>
+        <w:top w:w="0" w:type="dxa"/>
+        <w:left w:w="108" w:type="dxa"/>
+        <w:bottom w:w="0" w:type="dxa"/>
+        <w:right w:w="108" w:type="dxa"/>
+      </w:tblCellMar>
+    </w:tblPr>
+  </w:style>
 </w:styles>
+</file>
+
+<file path=word/theme/theme1.xml><?xml version="1.0" encoding="utf-8"?>
+<a:theme xmlns:a="http://schemas.openxmlformats.org/drawingml/2006/main" name="Office Theme">
+  <a:themeElements>
+    <a:clrScheme name="Office">
+      <a:dk1>
+        <a:sysClr val="windowText" lastClr="000000"/>
+      </a:dk1>
+      <a:lt1>
+        <a:sysClr val="window" lastClr="FFFFFF"/>
+      </a:lt1>
+      <a:dk2>
+        <a:srgbClr val="1F497D"/>
+      </a:dk2>
+      <a:lt2>
+        <a:srgbClr val="EEECE1"/>
+      </a:lt2>
+      <a:accent1>
+        <a:srgbClr val="4F81BD"/>
+      </a:accent1>
+      <a:accent2>
+        <a:srgbClr val="C0504D"/>
+      </a:accent2>
+      <a:accent3>
+        <a:srgbClr val="9BBB59"/>
+      </a:accent3>
+      <a:accent4>
+        <a:srgbClr val="8064A2"/>
+      </a:accent4>
+      <a:accent5>
+        <a:srgbClr val="4BACC6"/>
+      </a:accent5>
+      <a:accent6>
+        <a:srgbClr val="F79646"/>
+      </a:accent6>
+      <a:hlink>
+        <a:srgbClr val="0000FF"/>
+      </a:hlink>
+      <a:folHlink>
+        <a:srgbClr val="800080"/>
+      </a:folHlink>
+    </a:clrScheme>
+    <a:fontScheme name="Office">
+      <a:majorFont>
+        <a:latin typeface="Calibri"/>
+        <a:ea typeface=""/>
+        <a:cs typeface=""/>
+        <a:font script="Jpan" typeface="ＭＳ ゴシック"/>
+        <a:font script="Hang" typeface="맑은 고딕"/>
+        <a:font script="Hans" typeface="宋体"/>
+        <a:font script="Hant" typeface="新細明體"/>
+        <a:font script="Arab" typeface="Times New Roman"/>
+        <a:font script="Hebr" typeface="Times New Roman"/>
+        <a:font script="Thai" typeface="Angsana New"/>
+        <a:font script="Ethi" typeface="Nyala"/>
+        <a:font script="Beng" typeface="Vrinda"/>
+        <a:font script="Gujr" typeface="Shruti"/>
+        <a:font script="Khmr" typeface="MoolBoran"/>
+        <a:font script="Knda" typeface="Tunga"/>
+        <a:font script="Guru" typeface="Raavi"/>
+        <a:font script="Cans" typeface="Euphemia"/>
+        <a:font script="Cher" typeface="Plantagenet Cherokee"/>
+        <a:font script="Yiii" typeface="Microsoft Yi Baiti"/>
+        <a:font script="Tibt" typeface="Microsoft Himalaya"/>
+        <a:font script="Thaa" typeface="MV Boli"/>
+        <a:font script="Deva" typeface="Mangal"/>
+        <a:font script="Telu" typeface="Gautami"/>
+        <a:font script="Taml" typeface="Latha"/>
+        <a:font script="Syrc" typeface="Estrangelo Edessa"/>
+        <a:font script="Orya" typeface="Kalinga"/>
+        <a:font script="Mlym" typeface="Kartika"/>
+        <a:font script="Laoo" typeface="DokChampa"/>
+        <a:font script="Sinh" typeface="Iskoola Pota"/>
+        <a:font script="Mong" typeface="Mongolian Baiti"/>
+        <a:font script="Viet" typeface="Times New Roman"/>
+        <a:font script="Uigh" typeface="Microsoft Uighur"/>
+        <a:font script="Geor" typeface="Sylfaen"/>
+      </a:majorFont>
+      <a:minorFont>
+        <a:latin typeface="Cambria"/>
+        <a:ea typeface=""/>
+        <a:cs typeface=""/>
+        <a:font script="Jpan" typeface="ＭＳ 明朝"/>
+        <a:font script="Hang" typeface="맑은 고딕"/>
+        <a:font script="Hans" typeface="宋体"/>
+        <a:font script="Hant" typeface="新細明體"/>
+        <a:font script="Arab" typeface="Arial"/>
+        <a:font script="Hebr" typeface="Arial"/>
+        <a:font script="Thai" typeface="Cordia New"/>
+        <a:font script="Ethi" typeface="Nyala"/>
+        <a:font script="Beng" typeface="Vrinda"/>
+        <a:font script="Gujr" typeface="Shruti"/>
+        <a:font script="Khmr" typeface="DaunPenh"/>
+        <a:font script="Knda" typeface="Tunga"/>
+        <a:font script="Guru" typeface="Raavi"/>
+        <a:font script="Cans" typeface="Euphemia"/>
+        <a:font script="Cher" typeface="Plantagenet Cherokee"/>
+        <a:font script="Yiii" typeface="Microsoft Yi Baiti"/>
+        <a:font script="Tibt" typeface="Microsoft Himalaya"/>
+        <a:font script="Thaa" typeface="MV Boli"/>
+        <a:font script="Deva" typeface="Mangal"/>
+        <a:font script="Telu" typeface="Gautami"/>
+        <a:font script="Taml" typeface="Latha"/>
+        <a:font script="Syrc" typeface="Estrangelo Edessa"/>
+        <a:font script="Orya" typeface="Kalinga"/>
+        <a:font script="Mlym" typeface="Kartika"/>
+        <a:font script="Laoo" typeface="DokChampa"/>
+        <a:font script="Sinh" typeface="Iskoola Pota"/>
+        <a:font script="Mong" typeface="Mongolian Baiti"/>
+        <a:font script="Viet" typeface="Arial"/>
+        <a:font script="Uigh" typeface="Microsoft Uighur"/>
+        <a:font script="Geor" typeface="Sylfaen"/>
+      </a:minorFont>
+    </a:fontScheme>
+    <a:fmtScheme name="Office">
+      <a:fillStyleLst>
+        <a:solidFill>
+          <a:schemeClr val="phClr"/>
+        </a:solidFill>
+        <a:gradFill rotWithShape="1">
+          <a:gsLst>
+            <a:gs pos="0">
+              <a:schemeClr val="phClr">
+                <a:tint val="50000"/>
+                <a:satMod val="300000"/>
+              </a:schemeClr>
+            </a:gs>
+            <a:gs pos="35000">
+              <a:schemeClr val="phClr">
+                <a:tint val="37000"/>
+                <a:satMod val="300000"/>
+              </a:schemeClr>
+            </a:gs>
+            <a:gs pos="100000">
+              <a:schemeClr val="phClr">
+                <a:tint val="15000"/>
+                <a:satMod val="350000"/>
+              </a:schemeClr>
+            </a:gs>
+          </a:gsLst>
+          <a:lin ang="16200000" scaled="1"/>
+        </a:gradFill>
+        <a:gradFill rotWithShape="1">
+          <a:gsLst>
+            <a:gs pos="0">
+              <a:schemeClr val="phClr">
+                <a:tint val="100000"/>
+                <a:shade val="100000"/>
+                <a:satMod val="130000"/>
+              </a:schemeClr>
+            </a:gs>
+            <a:gs pos="100000">
+              <a:schemeClr val="phClr">
+                <a:tint val="50000"/>
+                <a:shade val="100000"/>
+                <a:satMod val="350000"/>
+              </a:schemeClr>
+            </a:gs>
+          </a:gsLst>
+          <a:lin ang="16200000" scaled="0"/>
+        </a:gradFill>
+      </a:fillStyleLst>
+      <a:lnStyleLst>
+        <a:ln w="9525" cap="flat" cmpd="sng" algn="ctr">
+          <a:solidFill>
+            <a:schemeClr val="phClr">
+              <a:shade val="95000"/>
+              <a:satMod val="105000"/>
+            </a:schemeClr>
+          </a:solidFill>
+          <a:prstDash val="solid"/>
+        </a:ln>
+        <a:ln w="25400" cap="flat" cmpd="sng" algn="ctr">
+          <a:solidFill>
+            <a:schemeClr val="phClr"/>
+          </a:solidFill>
+          <a:prstDash val="solid"/>
+        </a:ln>
+        <a:ln w="38100" cap="flat" cmpd="sng" algn="ctr">
+          <a:solidFill>
+            <a:schemeClr val="phClr"/>
+          </a:solidFill>
+          <a:prstDash val="solid"/>
+        </a:ln>
+      </a:lnStyleLst>
+      <a:effectStyleLst>
+        <a:effectStyle>
+          <a:effectLst>
+            <a:outerShdw blurRad="40000" dist="20000" dir="5400000" rotWithShape="0">
+              <a:srgbClr val="000000">
+                <a:alpha val="38000"/>
+              </a:srgbClr>
+            </a:outerShdw>
+          </a:effectLst>
+        </a:effectStyle>
+        <a:effectStyle>
+          <a:effectLst>
+            <a:outerShdw blurRad="40000" dist="23000" dir="5400000" rotWithShape="0">
+              <a:srgbClr val="000000">
+                <a:alpha val="35000"/>
+              </a:srgbClr>
+            </a:outerShdw>
+          </a:effectLst>
+        </a:effectStyle>
+        <a:effectStyle>
+          <a:effectLst>
+            <a:outerShdw blurRad="40000" dist="23000" dir="5400000" rotWithShape="0">
+              <a:srgbClr val="000000">
+                <a:alpha val="35000"/>
+              </a:srgbClr>
+            </a:outerShdw>
+          </a:effectLst>
+          <a:scene3d>
+            <a:camera prst="orthographicFront">
+              <a:rot lat="0" lon="0" rev="0"/>
+            </a:camera>
+            <a:lightRig rig="threePt" dir="t">
+              <a:rot lat="0" lon="0" rev="1200000"/>
+            </a:lightRig>
+          </a:scene3d>
+          <a:sp3d>
+            <a:bevelT w="63500" h="25400"/>
+          </a:sp3d>
+        </a:effectStyle>
+      </a:effectStyleLst>
+      <a:bgFillStyleLst>
+        <a:solidFill>
+          <a:schemeClr val="phClr"/>
+        </a:solidFill>
+        <a:gradFill rotWithShape="1">
+          <a:gsLst>
+            <a:gs pos="0">
+              <a:schemeClr val="phClr">
+                <a:tint val="40000"/>
+                <a:satMod val="350000"/>
+              </a:schemeClr>
+            </a:gs>
+            <a:gs pos="40000">
+              <a:schemeClr val="phClr">
+                <a:tint val="45000"/>
+                <a:shade val="99000"/>
+                <a:satMod val="350000"/>
+              </a:schemeClr>
+            </a:gs>
+            <a:gs pos="100000">
+              <a:schemeClr val="phClr">
+                <a:shade val="20000"/>
+                <a:satMod val="255000"/>
+              </a:schemeClr>
+            </a:gs>
+          </a:gsLst>
+          <a:path path="circle">
+            <a:fillToRect l="50000" t="-80000" r="50000" b="180000"/>
+          </a:path>
+        </a:gradFill>
+        <a:gradFill rotWithShape="1">
+          <a:gsLst>
+            <a:gs pos="0">
+              <a:schemeClr val="phClr">
+                <a:tint val="80000"/>
+                <a:satMod val="300000"/>
+              </a:schemeClr>
+            </a:gs>
+            <a:gs pos="100000">
+              <a:schemeClr val="phClr">
+                <a:shade val="30000"/>
+                <a:satMod val="200000"/>
+              </a:schemeClr>
+            </a:gs>
+          </a:gsLst>
+          <a:path path="circle">
+            <a:fillToRect l="50000" t="50000" r="50000" b="50000"/>
+          </a:path>
+        </a:gradFill>
+      </a:bgFillStyleLst>
+    </a:fmtScheme>
+  </a:themeElements>
+  <a:objectDefaults>
+    <a:spDef>
+      <a:spPr/>
+      <a:bodyPr/>
+      <a:lstStyle/>
+      <a:style>
+        <a:lnRef idx="1">
+          <a:schemeClr val="accent1"/>
+        </a:lnRef>
+        <a:fillRef idx="3">
+          <a:schemeClr val="accent1"/>
+        </a:fillRef>
+        <a:effectRef idx="2">
+          <a:schemeClr val="accent1"/>
+        </a:effectRef>
+        <a:fontRef idx="minor">
+          <a:schemeClr val="lt1"/>
+        </a:fontRef>
+      </a:style>
+    </a:spDef>
+    <a:lnDef>
+      <a:spPr/>
+      <a:bodyPr/>
+      <a:lstStyle/>
+      <a:style>
+        <a:lnRef idx="2">
+          <a:schemeClr val="accent1"/>
+        </a:lnRef>
+        <a:fillRef idx="0">
+          <a:schemeClr val="accent1"/>
+        </a:fillRef>
+        <a:effectRef idx="1">
+          <a:schemeClr val="accent1"/>
+        </a:effectRef>
+        <a:fontRef idx="minor">
+          <a:schemeClr val="tx1"/>
+        </a:fontRef>
+      </a:style>
+    </a:lnDef>
+  </a:objectDefaults>
+  <a:extraClrSchemeLst/>
+</a:theme>
 </file>
</xml_diff>